<commit_message>
Add initial scripts, new DocumentController methods, tags and their processors, document opening
</commit_message>
<xml_diff>
--- a/data/templates/00 Бланк Доверенности_.docx
+++ b/data/templates/00 Бланк Доверенности_.docx
@@ -133,6 +133,7 @@
           <w:iCs/>
           <w:sz w:val="30"/>
           <w:szCs w:val="30"/>
+          <w:lang w:val="en-US"/>
         </w:rPr>
       </w:pPr>
       <w:r>
@@ -148,6 +149,7 @@
           <w:rFonts w:ascii="Times New Roman" w:hAnsi="Times New Roman" w:cs="Times New Roman"/>
           <w:sz w:val="30"/>
           <w:szCs w:val="30"/>
+          <w:lang w:val="en-US"/>
         </w:rPr>
         <w:t xml:space="preserve">, </w:t>
       </w:r>
@@ -164,6 +166,7 @@
           <w:rFonts w:ascii="Times New Roman" w:hAnsi="Times New Roman" w:cs="Times New Roman"/>
           <w:sz w:val="30"/>
           <w:szCs w:val="30"/>
+          <w:lang w:val="en-US"/>
         </w:rPr>
         <w:t xml:space="preserve"> </w:t>
       </w:r>
@@ -180,6 +183,7 @@
           <w:rFonts w:ascii="Times New Roman" w:hAnsi="Times New Roman" w:cs="Times New Roman"/>
           <w:sz w:val="28"/>
           <w:szCs w:val="28"/>
+          <w:lang w:val="en-US"/>
         </w:rPr>
         <w:instrText xml:space="preserve"> MERGEFIELD  $ORG_NAME  \* MERGEFORMAT </w:instrText>
       </w:r>
@@ -197,6 +201,7 @@
           <w:noProof/>
           <w:sz w:val="28"/>
           <w:szCs w:val="28"/>
+          <w:lang w:val="en-US"/>
         </w:rPr>
         <w:t>«$ORG_NAME»</w:t>
       </w:r>
@@ -213,6 +218,7 @@
           <w:rFonts w:ascii="Times New Roman" w:hAnsi="Times New Roman" w:cs="Times New Roman"/>
           <w:sz w:val="30"/>
           <w:szCs w:val="30"/>
+          <w:lang w:val="en-US"/>
         </w:rPr>
         <w:t xml:space="preserve">, </w:t>
       </w:r>
@@ -229,6 +235,7 @@
           <w:rFonts w:ascii="Times New Roman" w:hAnsi="Times New Roman" w:cs="Times New Roman"/>
           <w:sz w:val="30"/>
           <w:szCs w:val="30"/>
+          <w:lang w:val="en-US"/>
         </w:rPr>
         <w:t xml:space="preserve"> </w:t>
       </w:r>
@@ -245,6 +252,7 @@
           <w:rFonts w:ascii="Times New Roman" w:hAnsi="Times New Roman" w:cs="Times New Roman"/>
           <w:sz w:val="28"/>
           <w:szCs w:val="28"/>
+          <w:lang w:val="en-US"/>
         </w:rPr>
         <w:instrText xml:space="preserve"> </w:instrText>
       </w:r>
@@ -262,6 +270,7 @@
           <w:rFonts w:ascii="Times New Roman" w:hAnsi="Times New Roman" w:cs="Times New Roman"/>
           <w:sz w:val="28"/>
           <w:szCs w:val="28"/>
+          <w:lang w:val="en-US"/>
         </w:rPr>
         <w:instrText xml:space="preserve">  $</w:instrText>
       </w:r>
@@ -279,6 +288,7 @@
           <w:rFonts w:ascii="Times New Roman" w:hAnsi="Times New Roman" w:cs="Times New Roman"/>
           <w:sz w:val="28"/>
           <w:szCs w:val="28"/>
+          <w:lang w:val="en-US"/>
         </w:rPr>
         <w:instrText xml:space="preserve">  \* </w:instrText>
       </w:r>
@@ -296,6 +306,7 @@
           <w:rFonts w:ascii="Times New Roman" w:hAnsi="Times New Roman" w:cs="Times New Roman"/>
           <w:sz w:val="28"/>
           <w:szCs w:val="28"/>
+          <w:lang w:val="en-US"/>
         </w:rPr>
         <w:instrText xml:space="preserve"> </w:instrText>
       </w:r>
@@ -313,6 +324,7 @@
           <w:noProof/>
           <w:sz w:val="28"/>
           <w:szCs w:val="28"/>
+          <w:lang w:val="en-US"/>
         </w:rPr>
         <w:t>«$</w:t>
       </w:r>
@@ -332,6 +344,7 @@
           <w:noProof/>
           <w:sz w:val="28"/>
           <w:szCs w:val="28"/>
+          <w:lang w:val="en-US"/>
         </w:rPr>
         <w:t>»</w:t>
       </w:r>
@@ -349,6 +362,7 @@
           <w:iCs/>
           <w:sz w:val="30"/>
           <w:szCs w:val="30"/>
+          <w:lang w:val="en-US"/>
         </w:rPr>
         <w:t xml:space="preserve">, </w:t>
       </w:r>
@@ -365,7 +379,7 @@
           <w:color w:val="000000"/>
           <w:sz w:val="30"/>
           <w:szCs w:val="30"/>
-          <w:lang w:eastAsia="ru-RU"/>
+          <w:lang w:val="en-US" w:eastAsia="ru-RU"/>
         </w:rPr>
       </w:pPr>
       <w:r>
@@ -381,6 +395,7 @@
           <w:rFonts w:ascii="Times New Roman" w:hAnsi="Times New Roman" w:cs="Times New Roman"/>
           <w:sz w:val="28"/>
           <w:szCs w:val="28"/>
+          <w:lang w:val="en-US"/>
         </w:rPr>
         <w:instrText xml:space="preserve"> MERGEFIELD  $FAMILY  \* MERGEFORMAT </w:instrText>
       </w:r>
@@ -398,6 +413,7 @@
           <w:noProof/>
           <w:sz w:val="28"/>
           <w:szCs w:val="28"/>
+          <w:lang w:val="en-US"/>
         </w:rPr>
         <w:t>«$FAMILY»</w:t>
       </w:r>
@@ -682,15 +698,7 @@
           <w:szCs w:val="30"/>
         </w:rPr>
         <w:tab/>
-        <w:t>Доверенность выдана сроком на</w:t>
-      </w:r>
-      <w:r>
-        <w:rPr>
-          <w:rFonts w:ascii="Times New Roman" w:hAnsi="Times New Roman" w:cs="Times New Roman"/>
-          <w:sz w:val="30"/>
-          <w:szCs w:val="30"/>
-        </w:rPr>
-        <w:t xml:space="preserve"> </w:t>
+        <w:t xml:space="preserve">Доверенность выдана сроком </w:t>
       </w:r>
       <w:r>
         <w:rPr>
@@ -791,15 +799,15 @@
           <w:sz w:val="30"/>
           <w:szCs w:val="30"/>
         </w:rPr>
-        <w:t>рена мной,</w:t>
-      </w:r>
-      <w:r>
-        <w:rPr>
-          <w:rFonts w:ascii="Times New Roman" w:hAnsi="Times New Roman" w:cs="Times New Roman"/>
-          <w:sz w:val="30"/>
-          <w:szCs w:val="30"/>
-        </w:rPr>
-        <w:t xml:space="preserve"> </w:t>
+        <w:t>рена мной</w:t>
+      </w:r>
+      <w:r>
+        <w:rPr>
+          <w:rFonts w:ascii="Times New Roman" w:hAnsi="Times New Roman" w:cs="Times New Roman"/>
+          <w:sz w:val="30"/>
+          <w:szCs w:val="30"/>
+        </w:rPr>
+        <w:t xml:space="preserve"> (</w:t>
       </w:r>
       <w:r>
         <w:rPr>
@@ -847,6 +855,17 @@
         </w:rPr>
         <w:fldChar w:fldCharType="end"/>
       </w:r>
+      <w:r>
+        <w:rPr>
+          <w:rFonts w:ascii="Times New Roman" w:hAnsi="Times New Roman" w:cs="Times New Roman"/>
+          <w:spacing w:val="-2"/>
+          <w:sz w:val="28"/>
+          <w:szCs w:val="28"/>
+        </w:rPr>
+        <w:t>)</w:t>
+      </w:r>
+      <w:bookmarkStart w:id="0" w:name="_GoBack"/>
+      <w:bookmarkEnd w:id="0"/>
       <w:r>
         <w:rPr>
           <w:rFonts w:ascii="Times New Roman" w:hAnsi="Times New Roman" w:cs="Times New Roman"/>
@@ -1133,8 +1152,6 @@
         </w:rPr>
         <w:fldChar w:fldCharType="end"/>
       </w:r>
-      <w:bookmarkStart w:id="0" w:name="_GoBack"/>
-      <w:bookmarkEnd w:id="0"/>
       <w:r>
         <w:rPr>
           <w:rFonts w:ascii="Times New Roman" w:hAnsi="Times New Roman" w:cs="Times New Roman"/>

</xml_diff>